<commit_message>
Update Set up Instance Microservice Locally.docx
gg
</commit_message>
<xml_diff>
--- a/New folder/Set up Instance Microservice Locally.docx
+++ b/New folder/Set up Instance Microservice Locally.docx
@@ -39,6 +39,14 @@
           <w:lang w:val="en-US"/>
         </w:rPr>
       </w:pPr>
+      <w:r>
+        <w:rPr>
+          <w:lang w:val="en-US"/>
+        </w:rPr>
+        <w:t xml:space="preserve">  *</w:t>
+      </w:r>
+      <w:bookmarkStart w:id="0" w:name="_GoBack"/>
+      <w:bookmarkEnd w:id="0"/>
     </w:p>
     <w:p>
       <w:pPr>
@@ -933,8 +941,6 @@
           <w:lang w:val="en-US"/>
         </w:rPr>
       </w:pPr>
-      <w:bookmarkStart w:id="0" w:name="_GoBack"/>
-      <w:bookmarkEnd w:id="0"/>
     </w:p>
     <w:p>
       <w:pPr>

</xml_diff>